<commit_message>
Test Plan document for testing project 1 updated
</commit_message>
<xml_diff>
--- a/TEST_PLAN.docx
+++ b/TEST_PLAN.docx
@@ -18,22 +18,20 @@
     </w:p>
     <w:sdt>
       <w:sdtPr>
+        <w:rPr>
+          <w:rFonts w:asciiTheme="minorHAnsi" w:eastAsiaTheme="minorHAnsi" w:hAnsiTheme="minorHAnsi" w:cstheme="minorBidi"/>
+          <w:b w:val="0"/>
+          <w:bCs w:val="0"/>
+          <w:color w:val="auto"/>
+          <w:sz w:val="22"/>
+          <w:szCs w:val="22"/>
+        </w:rPr>
         <w:id w:val="56338834"/>
         <w:docPartObj>
           <w:docPartGallery w:val="Table of Contents"/>
           <w:docPartUnique/>
         </w:docPartObj>
       </w:sdtPr>
-      <w:sdtEndPr>
-        <w:rPr>
-          <w:rFonts w:asciiTheme="minorHAnsi" w:eastAsiaTheme="minorHAnsi" w:hAnsiTheme="minorHAnsi" w:cstheme="minorBidi"/>
-          <w:b w:val="0"/>
-          <w:bCs w:val="0"/>
-          <w:color w:val="auto"/>
-          <w:sz w:val="22"/>
-          <w:szCs w:val="22"/>
-        </w:rPr>
-      </w:sdtEndPr>
       <w:sdtContent>
         <w:p>
           <w:pPr>
@@ -1123,11 +1121,19 @@
           <w:lang w:val="en-IN"/>
         </w:rPr>
       </w:pPr>
-      <w:r>
-        <w:rPr>
-          <w:lang w:val="en-IN"/>
-        </w:rPr>
-        <w:t>FFMPEG tool(to prepare the test data)</w:t>
+      <w:proofErr w:type="spellStart"/>
+      <w:r>
+        <w:rPr>
+          <w:lang w:val="en-IN"/>
+        </w:rPr>
+        <w:t>mediafilesegmenter</w:t>
+      </w:r>
+      <w:proofErr w:type="spellEnd"/>
+      <w:r>
+        <w:rPr>
+          <w:lang w:val="en-IN"/>
+        </w:rPr>
+        <w:t>(to prepare the test data)</w:t>
       </w:r>
     </w:p>
     <w:p>
@@ -1141,6 +1147,58 @@
           <w:lang w:val="en-IN"/>
         </w:rPr>
       </w:pPr>
+      <w:proofErr w:type="spellStart"/>
+      <w:r>
+        <w:rPr>
+          <w:lang w:val="en-IN"/>
+        </w:rPr>
+        <w:t>mediasubtitlesegmenter</w:t>
+      </w:r>
+      <w:proofErr w:type="spellEnd"/>
+      <w:r>
+        <w:rPr>
+          <w:lang w:val="en-IN"/>
+        </w:rPr>
+        <w:t>(to prepare the test data)</w:t>
+      </w:r>
+    </w:p>
+    <w:p>
+      <w:pPr>
+        <w:pStyle w:val="ListParagraph"/>
+        <w:numPr>
+          <w:ilvl w:val="0"/>
+          <w:numId w:val="5"/>
+        </w:numPr>
+        <w:rPr>
+          <w:lang w:val="en-IN"/>
+        </w:rPr>
+      </w:pPr>
+      <w:proofErr w:type="spellStart"/>
+      <w:r>
+        <w:rPr>
+          <w:lang w:val="en-IN"/>
+        </w:rPr>
+        <w:t>variantplaylistcreator</w:t>
+      </w:r>
+      <w:proofErr w:type="spellEnd"/>
+      <w:r>
+        <w:rPr>
+          <w:lang w:val="en-IN"/>
+        </w:rPr>
+        <w:t>(to prepare the test data)</w:t>
+      </w:r>
+    </w:p>
+    <w:p>
+      <w:pPr>
+        <w:pStyle w:val="ListParagraph"/>
+        <w:numPr>
+          <w:ilvl w:val="0"/>
+          <w:numId w:val="5"/>
+        </w:numPr>
+        <w:rPr>
+          <w:lang w:val="en-IN"/>
+        </w:rPr>
+      </w:pPr>
       <w:r>
         <w:rPr>
           <w:lang w:val="en-IN"/>
@@ -1353,6 +1411,7 @@
         <w:rPr>
           <w:lang w:val="en-IN"/>
         </w:rPr>
+        <w:lastRenderedPageBreak/>
         <w:t>Risks</w:t>
       </w:r>
       <w:bookmarkEnd w:id="8"/>
@@ -1382,7 +1441,6 @@
         <w:rPr>
           <w:lang w:val="en-IN"/>
         </w:rPr>
-        <w:lastRenderedPageBreak/>
         <w:t>Tools</w:t>
       </w:r>
       <w:bookmarkEnd w:id="9"/>
@@ -1411,12 +1469,14 @@
           <w:lang w:val="en-IN"/>
         </w:rPr>
       </w:pPr>
-      <w:r>
-        <w:rPr>
-          <w:lang w:val="en-IN"/>
-        </w:rPr>
-        <w:t>FFMPEG</w:t>
-      </w:r>
+      <w:proofErr w:type="spellStart"/>
+      <w:r>
+        <w:rPr>
+          <w:lang w:val="en-IN"/>
+        </w:rPr>
+        <w:t>MediaStreamValidator</w:t>
+      </w:r>
+      <w:proofErr w:type="spellEnd"/>
     </w:p>
     <w:p>
       <w:pPr>
@@ -3093,7 +3153,7 @@
 </file>
 
 <file path=customXml/itemProps1.xml><?xml version="1.0" encoding="utf-8"?>
-<ds:datastoreItem xmlns:ds="http://schemas.openxmlformats.org/officeDocument/2006/customXml" ds:itemID="{B1825ABA-CFEE-4469-9532-24CD6203CF38}">
+<ds:datastoreItem xmlns:ds="http://schemas.openxmlformats.org/officeDocument/2006/customXml" ds:itemID="{E856C9D3-9D7B-40D2-AB69-32B72B25CC54}">
   <ds:schemaRefs>
     <ds:schemaRef ds:uri="http://schemas.openxmlformats.org/officeDocument/2006/bibliography"/>
   </ds:schemaRefs>

</xml_diff>